<commit_message>
Update descripcion del colegio.docx
</commit_message>
<xml_diff>
--- a/descripcion del colegio.docx
+++ b/descripcion del colegio.docx
@@ -112,6 +112,7 @@
           <w:color w:val="333333"/>
           <w:sz w:val="24"/>
           <w:szCs w:val="24"/>
+          <w:highlight w:val="yellow"/>
           <w:lang w:val="es-ES" w:eastAsia="es-ES"/>
         </w:rPr>
         <w:t>Dirección:                 Av. Las Américas s/n Sector 3</w:t>
@@ -195,15 +196,17 @@
           <w:color w:val="333333"/>
           <w:sz w:val="24"/>
           <w:szCs w:val="24"/>
-          <w:lang w:val="es-ES" w:eastAsia="es-ES"/>
-        </w:rPr>
-      </w:pPr>
-      <w:r>
-        <w:rPr>
-          <w:rFonts w:ascii="Helvetica" w:eastAsia="Times New Roman" w:hAnsi="Helvetica" w:cs="Times New Roman"/>
-          <w:color w:val="333333"/>
-          <w:sz w:val="24"/>
-          <w:szCs w:val="24"/>
+          <w:highlight w:val="yellow"/>
+          <w:lang w:val="es-ES" w:eastAsia="es-ES"/>
+        </w:rPr>
+      </w:pPr>
+      <w:r>
+        <w:rPr>
+          <w:rFonts w:ascii="Helvetica" w:eastAsia="Times New Roman" w:hAnsi="Helvetica" w:cs="Times New Roman"/>
+          <w:color w:val="333333"/>
+          <w:sz w:val="24"/>
+          <w:szCs w:val="24"/>
+          <w:highlight w:val="yellow"/>
           <w:lang w:val="es-ES" w:eastAsia="es-ES"/>
         </w:rPr>
         <w:t>Distrito:                     Villa El Salvador</w:t>
@@ -218,15 +221,17 @@
           <w:color w:val="333333"/>
           <w:sz w:val="24"/>
           <w:szCs w:val="24"/>
-          <w:lang w:val="es-ES" w:eastAsia="es-ES"/>
-        </w:rPr>
-      </w:pPr>
-      <w:r>
-        <w:rPr>
-          <w:rFonts w:ascii="Helvetica" w:eastAsia="Times New Roman" w:hAnsi="Helvetica" w:cs="Times New Roman"/>
-          <w:color w:val="333333"/>
-          <w:sz w:val="24"/>
-          <w:szCs w:val="24"/>
+          <w:highlight w:val="yellow"/>
+          <w:lang w:val="es-ES" w:eastAsia="es-ES"/>
+        </w:rPr>
+      </w:pPr>
+      <w:r>
+        <w:rPr>
+          <w:rFonts w:ascii="Helvetica" w:eastAsia="Times New Roman" w:hAnsi="Helvetica" w:cs="Times New Roman"/>
+          <w:color w:val="333333"/>
+          <w:sz w:val="24"/>
+          <w:szCs w:val="24"/>
+          <w:highlight w:val="yellow"/>
           <w:lang w:val="es-ES" w:eastAsia="es-ES"/>
         </w:rPr>
         <w:t> </w:t>
@@ -250,6 +255,7 @@
           <w:color w:val="333333"/>
           <w:sz w:val="24"/>
           <w:szCs w:val="24"/>
+          <w:highlight w:val="yellow"/>
           <w:lang w:val="es-ES" w:eastAsia="es-ES"/>
         </w:rPr>
         <w:t>Provincia:                 Lima</w:t>
@@ -440,39 +446,6 @@
           <w:lang w:val="es-ES" w:eastAsia="es-ES"/>
         </w:rPr>
       </w:pPr>
-      <w:r>
-        <w:rPr>
-          <w:rFonts w:ascii="Helvetica" w:eastAsia="Times New Roman" w:hAnsi="Helvetica" w:cs="Times New Roman"/>
-          <w:color w:val="333333"/>
-          <w:sz w:val="24"/>
-          <w:szCs w:val="24"/>
-          <w:lang w:val="es-ES" w:eastAsia="es-ES"/>
-        </w:rPr>
-        <w:t>Teléfono:                  2870952</w:t>
-      </w:r>
-    </w:p>
-    <w:p>
-      <w:pPr>
-        <w:shd w:val="clear" w:color="auto" w:fill="F5F5F5"/>
-        <w:spacing w:after="0" w:line="240" w:lineRule="auto"/>
-        <w:rPr>
-          <w:rFonts w:ascii="Helvetica" w:eastAsia="Times New Roman" w:hAnsi="Helvetica" w:cs="Times New Roman"/>
-          <w:color w:val="333333"/>
-          <w:sz w:val="24"/>
-          <w:szCs w:val="24"/>
-          <w:lang w:val="es-ES" w:eastAsia="es-ES"/>
-        </w:rPr>
-      </w:pPr>
-      <w:r>
-        <w:rPr>
-          <w:rFonts w:ascii="Helvetica" w:eastAsia="Times New Roman" w:hAnsi="Helvetica" w:cs="Times New Roman"/>
-          <w:color w:val="333333"/>
-          <w:sz w:val="24"/>
-          <w:szCs w:val="24"/>
-          <w:lang w:val="es-ES" w:eastAsia="es-ES"/>
-        </w:rPr>
-        <w:t> </w:t>
-      </w:r>
       <w:bookmarkStart w:id="0" w:name="_GoBack"/>
       <w:bookmarkEnd w:id="0"/>
       <w:r>
@@ -481,9 +454,33 @@
           <w:color w:val="333333"/>
           <w:sz w:val="24"/>
           <w:szCs w:val="24"/>
-          <w:lang w:val="es-ES" w:eastAsia="es-ES"/>
-        </w:rPr>
-        <w:t>             </w:t>
+          <w:highlight w:val="yellow"/>
+          <w:lang w:val="es-ES" w:eastAsia="es-ES"/>
+        </w:rPr>
+        <w:t>Teléfono:                  2870952</w:t>
+      </w:r>
+    </w:p>
+    <w:p>
+      <w:pPr>
+        <w:shd w:val="clear" w:color="auto" w:fill="F5F5F5"/>
+        <w:spacing w:after="0" w:line="240" w:lineRule="auto"/>
+        <w:rPr>
+          <w:rFonts w:ascii="Helvetica" w:eastAsia="Times New Roman" w:hAnsi="Helvetica" w:cs="Times New Roman"/>
+          <w:color w:val="333333"/>
+          <w:sz w:val="24"/>
+          <w:szCs w:val="24"/>
+          <w:lang w:val="es-ES" w:eastAsia="es-ES"/>
+        </w:rPr>
+      </w:pPr>
+      <w:r>
+        <w:rPr>
+          <w:rFonts w:ascii="Helvetica" w:eastAsia="Times New Roman" w:hAnsi="Helvetica" w:cs="Times New Roman"/>
+          <w:color w:val="333333"/>
+          <w:sz w:val="24"/>
+          <w:szCs w:val="24"/>
+          <w:lang w:val="es-ES" w:eastAsia="es-ES"/>
+        </w:rPr>
+        <w:t>              </w:t>
       </w:r>
     </w:p>
     <w:p>

</xml_diff>